<commit_message>
Link update on word doc
</commit_message>
<xml_diff>
--- a/module-3/oriley_Assignment3_2.docx
+++ b/module-3/oriley_Assignment3_2.docx
@@ -9,6 +9,9 @@
     </w:p>
     <w:p>
       <w:r>
+        <w:rPr>
+          <w:noProof/>
+        </w:rPr>
         <w:drawing>
           <wp:anchor distT="0" distB="0" distL="114300" distR="114300" simplePos="0" relativeHeight="251658240" behindDoc="1" locked="0" layoutInCell="1" allowOverlap="1" wp14:anchorId="33EF84B4" wp14:editId="17C4BA5B">
             <wp:simplePos x="0" y="0"/>
@@ -79,6 +82,9 @@
     </w:p>
     <w:p>
       <w:r>
+        <w:rPr>
+          <w:noProof/>
+        </w:rPr>
         <w:drawing>
           <wp:anchor distT="0" distB="0" distL="114300" distR="114300" simplePos="0" relativeHeight="251659264" behindDoc="0" locked="0" layoutInCell="1" allowOverlap="1" wp14:anchorId="7E283D1C" wp14:editId="39DA3553">
             <wp:simplePos x="0" y="0"/>
@@ -144,6 +150,9 @@
     <w:p/>
     <w:p>
       <w:r>
+        <w:rPr>
+          <w:noProof/>
+        </w:rPr>
         <w:drawing>
           <wp:anchor distT="0" distB="0" distL="114300" distR="114300" simplePos="0" relativeHeight="251660288" behindDoc="0" locked="0" layoutInCell="1" allowOverlap="1" wp14:anchorId="16E529D2" wp14:editId="5B4A2D23">
             <wp:simplePos x="0" y="0"/>
@@ -211,6 +220,38 @@
     </w:p>
     <w:p/>
     <w:p/>
+    <w:p/>
+    <w:p/>
+    <w:p/>
+    <w:p/>
+    <w:p/>
+    <w:p/>
+    <w:p/>
+    <w:p/>
+    <w:p/>
+    <w:p/>
+    <w:p/>
+    <w:p/>
+    <w:p>
+      <w:hyperlink r:id="rId7" w:history="1">
+        <w:r>
+          <w:rPr>
+            <w:rStyle w:val="Hyperlink"/>
+          </w:rPr>
+          <w:t>https://github.com/T14oriley/CSD-340</w:t>
+        </w:r>
+      </w:hyperlink>
+    </w:p>
+    <w:p>
+      <w:hyperlink r:id="rId8" w:history="1">
+        <w:r>
+          <w:rPr>
+            <w:rStyle w:val="Hyperlink"/>
+          </w:rPr>
+          <w:t>https://t14oriley.github.io/CSD-340/ - GitHub Pages</w:t>
+        </w:r>
+      </w:hyperlink>
+    </w:p>
     <w:sectPr>
       <w:pgSz w:w="12240" w:h="15840"/>
       <w:pgMar w:top="1440" w:right="1440" w:bottom="1440" w:left="1440" w:header="720" w:footer="720" w:gutter="0"/>
@@ -649,6 +690,29 @@
     <w:semiHidden/>
     <w:unhideWhenUsed/>
   </w:style>
+  <w:style w:type="character" w:styleId="Hyperlink">
+    <w:name w:val="Hyperlink"/>
+    <w:basedOn w:val="DefaultParagraphFont"/>
+    <w:uiPriority w:val="99"/>
+    <w:unhideWhenUsed/>
+    <w:rsid w:val="00C3045B"/>
+    <w:rPr>
+      <w:color w:val="0563C1" w:themeColor="hyperlink"/>
+      <w:u w:val="single"/>
+    </w:rPr>
+  </w:style>
+  <w:style w:type="character" w:styleId="UnresolvedMention">
+    <w:name w:val="Unresolved Mention"/>
+    <w:basedOn w:val="DefaultParagraphFont"/>
+    <w:uiPriority w:val="99"/>
+    <w:semiHidden/>
+    <w:unhideWhenUsed/>
+    <w:rsid w:val="00C3045B"/>
+    <w:rPr>
+      <w:color w:val="605E5C"/>
+      <w:shd w:val="clear" w:color="auto" w:fill="E1DFDD"/>
+    </w:rPr>
+  </w:style>
 </w:styles>
 </file>
 

</xml_diff>